<commit_message>
Initial commit: add frontend and backend
</commit_message>
<xml_diff>
--- a/BNPL_Texniki_Senedlesme_AZ.docx
+++ b/BNPL_Texniki_Senedlesme_AZ.docx
@@ -36,6 +36,34 @@
         </w:rPr>
         <w:t>Digital Umbrella - Aqrar Ticarət Platforması</w:t>
       </w:r>
+    </w:p>
+    <w:p>
+      <w:r>
+        <w:br/>
+      </w:r>
+    </w:p>
+    <w:p>
+      <w:pPr>
+        <w:jc w:val="center"/>
+      </w:pPr>
+      <w:r>
+        <w:rPr>
+          <w:rFonts w:ascii="Calibri" w:hAnsi="Calibri"/>
+          <w:b/>
+          <w:sz w:val="24"/>
+        </w:rPr>
+        <w:t>GitHub Repository:</w:t>
+        <w:br/>
+      </w:r>
+      <w:hyperlink r:id="rId9">
+        <w:r>
+          <w:rPr>
+            <w:color w:val="0563C1"/>
+            <w:u w:val="single"/>
+          </w:rPr>
+          <w:t>https://github.com/SananJafarov1/bnpl-risk-scoring/</w:t>
+        </w:r>
+      </w:hyperlink>
     </w:p>
     <w:p>
       <w:r>

</xml_diff>